<commit_message>
01:09 Unit 7 (Lv7~8)
</commit_message>
<xml_diff>
--- a/KKH/20190814/Word.docx
+++ b/KKH/20190814/Word.docx
@@ -58,16 +58,6 @@
         <w:tab/>
         <w:tab/>
         <w:tab/>
-      </w:r>
-      <w:r>
-        <w:rPr>
-          <w:rFonts w:ascii="맑은 고딕" w:hAnsi="맑은 고딕" w:cs="맑은 고딕" w:eastAsia="맑은 고딕"/>
-          <w:color w:val="auto"/>
-          <w:spacing w:val="0"/>
-          <w:position w:val="0"/>
-          <w:sz w:val="20"/>
-          <w:shd w:fill="auto" w:val="clear"/>
-        </w:rPr>
         <w:t xml:space="preserve">내려다보이다</w:t>
       </w:r>
     </w:p>
@@ -191,16 +181,6 @@
         <w:tab/>
         <w:tab/>
         <w:tab/>
-      </w:r>
-      <w:r>
-        <w:rPr>
-          <w:rFonts w:ascii="맑은 고딕" w:hAnsi="맑은 고딕" w:cs="맑은 고딕" w:eastAsia="맑은 고딕"/>
-          <w:color w:val="auto"/>
-          <w:spacing w:val="0"/>
-          <w:position w:val="0"/>
-          <w:sz w:val="20"/>
-          <w:shd w:fill="auto" w:val="clear"/>
-        </w:rPr>
         <w:t xml:space="preserve">개조하다.</w:t>
       </w:r>
     </w:p>
@@ -231,16 +211,6 @@
         <w:tab/>
         <w:tab/>
         <w:tab/>
-      </w:r>
-      <w:r>
-        <w:rPr>
-          <w:rFonts w:ascii="맑은 고딕" w:hAnsi="맑은 고딕" w:cs="맑은 고딕" w:eastAsia="맑은 고딕"/>
-          <w:color w:val="auto"/>
-          <w:spacing w:val="0"/>
-          <w:position w:val="0"/>
-          <w:sz w:val="20"/>
-          <w:shd w:fill="auto" w:val="clear"/>
-        </w:rPr>
         <w:t xml:space="preserve">숙소, 숙박시설, 거처</w:t>
       </w:r>
     </w:p>
@@ -273,16 +243,6 @@
         <w:tab/>
         <w:tab/>
         <w:tab/>
-      </w:r>
-      <w:r>
-        <w:rPr>
-          <w:rFonts w:ascii="맑은 고딕" w:hAnsi="맑은 고딕" w:cs="맑은 고딕" w:eastAsia="맑은 고딕"/>
-          <w:color w:val="auto"/>
-          <w:spacing w:val="0"/>
-          <w:position w:val="0"/>
-          <w:sz w:val="20"/>
-          <w:shd w:fill="auto" w:val="clear"/>
-        </w:rPr>
         <w:t xml:space="preserve">골목</w:t>
       </w:r>
     </w:p>
@@ -314,16 +274,6 @@
         <w:tab/>
         <w:tab/>
         <w:tab/>
-      </w:r>
-      <w:r>
-        <w:rPr>
-          <w:rFonts w:ascii="맑은 고딕" w:hAnsi="맑은 고딕" w:cs="맑은 고딕" w:eastAsia="맑은 고딕"/>
-          <w:color w:val="auto"/>
-          <w:spacing w:val="0"/>
-          <w:position w:val="0"/>
-          <w:sz w:val="20"/>
-          <w:shd w:fill="auto" w:val="clear"/>
-        </w:rPr>
         <w:t xml:space="preserve">길 저쪽에, 시내 중심지에, 철저하게, 완전히</w:t>
       </w:r>
     </w:p>
@@ -355,16 +305,6 @@
         <w:tab/>
         <w:tab/>
         <w:tab/>
-      </w:r>
-      <w:r>
-        <w:rPr>
-          <w:rFonts w:ascii="맑은 고딕" w:hAnsi="맑은 고딕" w:cs="맑은 고딕" w:eastAsia="맑은 고딕"/>
-          <w:color w:val="auto"/>
-          <w:spacing w:val="0"/>
-          <w:position w:val="0"/>
-          <w:sz w:val="20"/>
-          <w:shd w:fill="auto" w:val="clear"/>
-        </w:rPr>
         <w:t xml:space="preserve">가구</w:t>
       </w:r>
     </w:p>
@@ -397,16 +337,6 @@
         <w:tab/>
         <w:tab/>
         <w:tab/>
-      </w:r>
-      <w:r>
-        <w:rPr>
-          <w:rFonts w:ascii="맑은 고딕" w:hAnsi="맑은 고딕" w:cs="맑은 고딕" w:eastAsia="맑은 고딕"/>
-          <w:color w:val="auto"/>
-          <w:spacing w:val="0"/>
-          <w:position w:val="0"/>
-          <w:sz w:val="20"/>
-          <w:shd w:fill="auto" w:val="clear"/>
-        </w:rPr>
         <w:t xml:space="preserve">빌려주다. (돈을)빌려주다. 대출하다</w:t>
       </w:r>
     </w:p>
@@ -439,16 +369,6 @@
         <w:tab/>
         <w:tab/>
         <w:tab/>
-      </w:r>
-      <w:r>
-        <w:rPr>
-          <w:rFonts w:ascii="맑은 고딕" w:hAnsi="맑은 고딕" w:cs="맑은 고딕" w:eastAsia="맑은 고딕"/>
-          <w:color w:val="auto"/>
-          <w:spacing w:val="0"/>
-          <w:position w:val="0"/>
-          <w:sz w:val="20"/>
-          <w:shd w:fill="auto" w:val="clear"/>
-        </w:rPr>
         <w:t xml:space="preserve">옷장.</w:t>
       </w:r>
     </w:p>
@@ -511,18 +431,7 @@
         <w:tab/>
         <w:tab/>
         <w:tab/>
-        <w:t xml:space="preserve"> </w:t>
-      </w:r>
-      <w:r>
-        <w:rPr>
-          <w:rFonts w:ascii="맑은 고딕" w:hAnsi="맑은 고딕" w:cs="맑은 고딕" w:eastAsia="맑은 고딕"/>
-          <w:color w:val="auto"/>
-          <w:spacing w:val="0"/>
-          <w:position w:val="0"/>
-          <w:sz w:val="20"/>
-          <w:shd w:fill="auto" w:val="clear"/>
-        </w:rPr>
-        <w:t xml:space="preserve">환기시키다.</w:t>
+        <w:t xml:space="preserve"> 환기시키다.</w:t>
       </w:r>
     </w:p>
     <w:p>
@@ -571,6 +480,88 @@
           <w:shd w:fill="auto" w:val="clear"/>
         </w:rPr>
       </w:pPr>
+      <w:r>
+        <w:rPr>
+          <w:rFonts w:ascii="맑은 고딕" w:hAnsi="맑은 고딕" w:cs="맑은 고딕" w:eastAsia="맑은 고딕"/>
+          <w:color w:val="auto"/>
+          <w:spacing w:val="0"/>
+          <w:position w:val="0"/>
+          <w:sz w:val="20"/>
+          <w:shd w:fill="auto" w:val="clear"/>
+        </w:rPr>
+        <w:t xml:space="preserve">diligence</w:t>
+        <w:tab/>
+        <w:tab/>
+        <w:tab/>
+        <w:tab/>
+      </w:r>
+      <w:r>
+        <w:rPr>
+          <w:rFonts w:ascii="맑은 고딕" w:hAnsi="맑은 고딕" w:cs="맑은 고딕" w:eastAsia="맑은 고딕"/>
+          <w:color w:val="auto"/>
+          <w:spacing w:val="0"/>
+          <w:position w:val="0"/>
+          <w:sz w:val="20"/>
+          <w:shd w:fill="auto" w:val="clear"/>
+        </w:rPr>
+        <w:t xml:space="preserve">근면, 성실</w:t>
+      </w:r>
+    </w:p>
+    <w:p>
+      <w:pPr>
+        <w:spacing w:before="0" w:after="200" w:line="276"/>
+        <w:ind w:right="0" w:left="0" w:firstLine="0"/>
+        <w:jc w:val="left"/>
+        <w:rPr>
+          <w:rFonts w:ascii="맑은 고딕" w:hAnsi="맑은 고딕" w:cs="맑은 고딕" w:eastAsia="맑은 고딕"/>
+          <w:color w:val="auto"/>
+          <w:spacing w:val="0"/>
+          <w:position w:val="0"/>
+          <w:sz w:val="20"/>
+          <w:shd w:fill="auto" w:val="clear"/>
+        </w:rPr>
+      </w:pPr>
+      <w:r>
+        <w:rPr>
+          <w:rFonts w:ascii="맑은 고딕" w:hAnsi="맑은 고딕" w:cs="맑은 고딕" w:eastAsia="맑은 고딕"/>
+          <w:color w:val="auto"/>
+          <w:spacing w:val="0"/>
+          <w:position w:val="0"/>
+          <w:sz w:val="20"/>
+          <w:shd w:fill="auto" w:val="clear"/>
+        </w:rPr>
+        <w:t xml:space="preserve">admirable</w:t>
+        <w:tab/>
+        <w:tab/>
+        <w:tab/>
+        <w:tab/>
+      </w:r>
+      <w:r>
+        <w:rPr>
+          <w:rFonts w:ascii="맑은 고딕" w:hAnsi="맑은 고딕" w:cs="맑은 고딕" w:eastAsia="맑은 고딕"/>
+          <w:color w:val="auto"/>
+          <w:spacing w:val="0"/>
+          <w:position w:val="0"/>
+          <w:sz w:val="20"/>
+          <w:shd w:fill="auto" w:val="clear"/>
+        </w:rPr>
+        <w:t xml:space="preserve">감탄스러운</w:t>
+      </w:r>
+    </w:p>
+    <w:p>
+      <w:pPr>
+        <w:spacing w:before="0" w:after="200" w:line="276"/>
+        <w:ind w:right="0" w:left="0" w:firstLine="0"/>
+        <w:jc w:val="left"/>
+        <w:rPr>
+          <w:rFonts w:ascii="맑은 고딕" w:hAnsi="맑은 고딕" w:cs="맑은 고딕" w:eastAsia="맑은 고딕"/>
+          <w:color w:val="auto"/>
+          <w:spacing w:val="0"/>
+          <w:position w:val="0"/>
+          <w:sz w:val="20"/>
+          <w:shd w:fill="auto" w:val="clear"/>
+        </w:rPr>
+      </w:pPr>
     </w:p>
     <w:p>
       <w:pPr>
@@ -597,16 +588,6 @@
         </w:rPr>
         <w:t xml:space="preserve">I like this one overlooking the golf course.</w:t>
         <w:tab/>
-      </w:r>
-      <w:r>
-        <w:rPr>
-          <w:rFonts w:ascii="맑은 고딕" w:hAnsi="맑은 고딕" w:cs="맑은 고딕" w:eastAsia="맑은 고딕"/>
-          <w:color w:val="auto"/>
-          <w:spacing w:val="0"/>
-          <w:position w:val="0"/>
-          <w:sz w:val="20"/>
-          <w:shd w:fill="auto" w:val="clear"/>
-        </w:rPr>
         <w:t xml:space="preserve">골프장이 보이는 이 아파트가 괜찮은데요.</w:t>
       </w:r>
     </w:p>
@@ -635,16 +616,6 @@
         </w:rPr>
         <w:t xml:space="preserve">Are any of these apartments furnished?</w:t>
         <w:tab/>
-      </w:r>
-      <w:r>
-        <w:rPr>
-          <w:rFonts w:ascii="맑은 고딕" w:hAnsi="맑은 고딕" w:cs="맑은 고딕" w:eastAsia="맑은 고딕"/>
-          <w:color w:val="auto"/>
-          <w:spacing w:val="0"/>
-          <w:position w:val="0"/>
-          <w:sz w:val="20"/>
-          <w:shd w:fill="auto" w:val="clear"/>
-        </w:rPr>
         <w:t xml:space="preserve">가구가 딸려있는 아파트들이 있나요?</w:t>
       </w:r>
     </w:p>
@@ -673,16 +644,6 @@
         </w:rPr>
         <w:t xml:space="preserve">There's a store down the street where you can rent everything you need.</w:t>
         <w:tab/>
-      </w:r>
-      <w:r>
-        <w:rPr>
-          <w:rFonts w:ascii="맑은 고딕" w:hAnsi="맑은 고딕" w:cs="맑은 고딕" w:eastAsia="맑은 고딕"/>
-          <w:color w:val="auto"/>
-          <w:spacing w:val="0"/>
-          <w:position w:val="0"/>
-          <w:sz w:val="20"/>
-          <w:shd w:fill="auto" w:val="clear"/>
-        </w:rPr>
         <w:t xml:space="preserve">이 길 아래에 당신이 필요한 모든 것을 빌릴 수 있는 가구점이 있어요.</w:t>
       </w:r>
     </w:p>
@@ -712,16 +673,6 @@
         <w:t xml:space="preserve">I guess that's a good solution</w:t>
         <w:tab/>
         <w:tab/>
-      </w:r>
-      <w:r>
-        <w:rPr>
-          <w:rFonts w:ascii="맑은 고딕" w:hAnsi="맑은 고딕" w:cs="맑은 고딕" w:eastAsia="맑은 고딕"/>
-          <w:color w:val="auto"/>
-          <w:spacing w:val="0"/>
-          <w:position w:val="0"/>
-          <w:sz w:val="20"/>
-          <w:shd w:fill="auto" w:val="clear"/>
-        </w:rPr>
         <w:t xml:space="preserve">좋은 해결책이군요.</w:t>
       </w:r>
     </w:p>
@@ -766,7 +717,119 @@
         </w:rPr>
         <w:t xml:space="preserve">Let me show you + something</w:t>
         <w:tab/>
-      </w:r>
+        <w:t xml:space="preserve">제가 당신에게 ~을 보여드릴게요.</w:t>
+      </w:r>
+    </w:p>
+    <w:p>
+      <w:pPr>
+        <w:spacing w:before="0" w:after="200" w:line="276"/>
+        <w:ind w:right="0" w:left="0" w:firstLine="0"/>
+        <w:jc w:val="left"/>
+        <w:rPr>
+          <w:rFonts w:ascii="맑은 고딕" w:hAnsi="맑은 고딕" w:cs="맑은 고딕" w:eastAsia="맑은 고딕"/>
+          <w:color w:val="auto"/>
+          <w:spacing w:val="0"/>
+          <w:position w:val="0"/>
+          <w:sz w:val="20"/>
+          <w:shd w:fill="auto" w:val="clear"/>
+        </w:rPr>
+      </w:pPr>
+      <w:r>
+        <w:rPr>
+          <w:rFonts w:ascii="맑은 고딕" w:hAnsi="맑은 고딕" w:cs="맑은 고딕" w:eastAsia="맑은 고딕"/>
+          <w:color w:val="auto"/>
+          <w:spacing w:val="0"/>
+          <w:position w:val="0"/>
+          <w:sz w:val="20"/>
+          <w:shd w:fill="auto" w:val="clear"/>
+        </w:rPr>
+        <w:tab/>
+        <w:t xml:space="preserve">= Let me show you the skirt that I buoght yesterday.</w:t>
+      </w:r>
+    </w:p>
+    <w:p>
+      <w:pPr>
+        <w:spacing w:before="0" w:after="200" w:line="276"/>
+        <w:ind w:right="0" w:left="0" w:firstLine="0"/>
+        <w:jc w:val="left"/>
+        <w:rPr>
+          <w:rFonts w:ascii="맑은 고딕" w:hAnsi="맑은 고딕" w:cs="맑은 고딕" w:eastAsia="맑은 고딕"/>
+          <w:color w:val="auto"/>
+          <w:spacing w:val="0"/>
+          <w:position w:val="0"/>
+          <w:sz w:val="20"/>
+          <w:shd w:fill="auto" w:val="clear"/>
+        </w:rPr>
+      </w:pPr>
+      <w:r>
+        <w:rPr>
+          <w:rFonts w:ascii="맑은 고딕" w:hAnsi="맑은 고딕" w:cs="맑은 고딕" w:eastAsia="맑은 고딕"/>
+          <w:color w:val="auto"/>
+          <w:spacing w:val="0"/>
+          <w:position w:val="0"/>
+          <w:sz w:val="20"/>
+          <w:shd w:fill="auto" w:val="clear"/>
+        </w:rPr>
+        <w:tab/>
+        <w:t xml:space="preserve">= Let me show you the cake I made.</w:t>
+      </w:r>
+    </w:p>
+    <w:p>
+      <w:pPr>
+        <w:spacing w:before="0" w:after="200" w:line="276"/>
+        <w:ind w:right="0" w:left="0" w:firstLine="0"/>
+        <w:jc w:val="left"/>
+        <w:rPr>
+          <w:rFonts w:ascii="맑은 고딕" w:hAnsi="맑은 고딕" w:cs="맑은 고딕" w:eastAsia="맑은 고딕"/>
+          <w:color w:val="auto"/>
+          <w:spacing w:val="0"/>
+          <w:position w:val="0"/>
+          <w:sz w:val="20"/>
+          <w:shd w:fill="auto" w:val="clear"/>
+        </w:rPr>
+      </w:pPr>
+      <w:r>
+        <w:rPr>
+          <w:rFonts w:ascii="맑은 고딕" w:hAnsi="맑은 고딕" w:cs="맑은 고딕" w:eastAsia="맑은 고딕"/>
+          <w:color w:val="auto"/>
+          <w:spacing w:val="0"/>
+          <w:position w:val="0"/>
+          <w:sz w:val="20"/>
+          <w:shd w:fill="auto" w:val="clear"/>
+        </w:rPr>
+        <w:tab/>
+        <w:t xml:space="preserve">= Let me show you my albums.</w:t>
+      </w:r>
+    </w:p>
+    <w:p>
+      <w:pPr>
+        <w:spacing w:before="0" w:after="200" w:line="276"/>
+        <w:ind w:right="0" w:left="0" w:firstLine="0"/>
+        <w:jc w:val="left"/>
+        <w:rPr>
+          <w:rFonts w:ascii="맑은 고딕" w:hAnsi="맑은 고딕" w:cs="맑은 고딕" w:eastAsia="맑은 고딕"/>
+          <w:color w:val="auto"/>
+          <w:spacing w:val="0"/>
+          <w:position w:val="0"/>
+          <w:sz w:val="20"/>
+          <w:shd w:fill="auto" w:val="clear"/>
+        </w:rPr>
+      </w:pPr>
+    </w:p>
+    <w:p>
+      <w:pPr>
+        <w:spacing w:before="0" w:after="200" w:line="276"/>
+        <w:ind w:right="0" w:left="0" w:firstLine="0"/>
+        <w:jc w:val="left"/>
+        <w:rPr>
+          <w:rFonts w:ascii="맑은 고딕" w:hAnsi="맑은 고딕" w:cs="맑은 고딕" w:eastAsia="맑은 고딕"/>
+          <w:color w:val="auto"/>
+          <w:spacing w:val="0"/>
+          <w:position w:val="0"/>
+          <w:sz w:val="20"/>
+          <w:shd w:fill="auto" w:val="clear"/>
+        </w:rPr>
+      </w:pPr>
       <w:r>
         <w:rPr>
           <w:rFonts w:ascii="맑은 고딕" w:hAnsi="맑은 고딕" w:cs="맑은 고딕" w:eastAsia="맑은 고딕"/>
@@ -777,142 +840,8 @@
           <w:sz w:val="20"/>
           <w:shd w:fill="auto" w:val="clear"/>
         </w:rPr>
-        <w:t xml:space="preserve">제가 당신에게 ~을 보여드릴게요.</w:t>
-      </w:r>
-    </w:p>
-    <w:p>
-      <w:pPr>
-        <w:spacing w:before="0" w:after="200" w:line="276"/>
-        <w:ind w:right="0" w:left="0" w:firstLine="0"/>
-        <w:jc w:val="left"/>
-        <w:rPr>
-          <w:rFonts w:ascii="맑은 고딕" w:hAnsi="맑은 고딕" w:cs="맑은 고딕" w:eastAsia="맑은 고딕"/>
-          <w:color w:val="auto"/>
-          <w:spacing w:val="0"/>
-          <w:position w:val="0"/>
-          <w:sz w:val="20"/>
-          <w:shd w:fill="auto" w:val="clear"/>
-        </w:rPr>
-      </w:pPr>
-      <w:r>
-        <w:rPr>
-          <w:rFonts w:ascii="맑은 고딕" w:hAnsi="맑은 고딕" w:cs="맑은 고딕" w:eastAsia="맑은 고딕"/>
-          <w:color w:val="auto"/>
-          <w:spacing w:val="0"/>
-          <w:position w:val="0"/>
-          <w:sz w:val="20"/>
-          <w:shd w:fill="auto" w:val="clear"/>
-        </w:rPr>
-        <w:tab/>
-        <w:t xml:space="preserve">= Let me show you the skirt that I buoght yesterday.</w:t>
-      </w:r>
-    </w:p>
-    <w:p>
-      <w:pPr>
-        <w:spacing w:before="0" w:after="200" w:line="276"/>
-        <w:ind w:right="0" w:left="0" w:firstLine="0"/>
-        <w:jc w:val="left"/>
-        <w:rPr>
-          <w:rFonts w:ascii="맑은 고딕" w:hAnsi="맑은 고딕" w:cs="맑은 고딕" w:eastAsia="맑은 고딕"/>
-          <w:color w:val="auto"/>
-          <w:spacing w:val="0"/>
-          <w:position w:val="0"/>
-          <w:sz w:val="20"/>
-          <w:shd w:fill="auto" w:val="clear"/>
-        </w:rPr>
-      </w:pPr>
-      <w:r>
-        <w:rPr>
-          <w:rFonts w:ascii="맑은 고딕" w:hAnsi="맑은 고딕" w:cs="맑은 고딕" w:eastAsia="맑은 고딕"/>
-          <w:color w:val="auto"/>
-          <w:spacing w:val="0"/>
-          <w:position w:val="0"/>
-          <w:sz w:val="20"/>
-          <w:shd w:fill="auto" w:val="clear"/>
-        </w:rPr>
-        <w:tab/>
-        <w:t xml:space="preserve">= Let me show you the cake I made.</w:t>
-      </w:r>
-    </w:p>
-    <w:p>
-      <w:pPr>
-        <w:spacing w:before="0" w:after="200" w:line="276"/>
-        <w:ind w:right="0" w:left="0" w:firstLine="0"/>
-        <w:jc w:val="left"/>
-        <w:rPr>
-          <w:rFonts w:ascii="맑은 고딕" w:hAnsi="맑은 고딕" w:cs="맑은 고딕" w:eastAsia="맑은 고딕"/>
-          <w:color w:val="auto"/>
-          <w:spacing w:val="0"/>
-          <w:position w:val="0"/>
-          <w:sz w:val="20"/>
-          <w:shd w:fill="auto" w:val="clear"/>
-        </w:rPr>
-      </w:pPr>
-      <w:r>
-        <w:rPr>
-          <w:rFonts w:ascii="맑은 고딕" w:hAnsi="맑은 고딕" w:cs="맑은 고딕" w:eastAsia="맑은 고딕"/>
-          <w:color w:val="auto"/>
-          <w:spacing w:val="0"/>
-          <w:position w:val="0"/>
-          <w:sz w:val="20"/>
-          <w:shd w:fill="auto" w:val="clear"/>
-        </w:rPr>
-        <w:tab/>
-        <w:t xml:space="preserve">= Let me show you my albums.</w:t>
-      </w:r>
-    </w:p>
-    <w:p>
-      <w:pPr>
-        <w:spacing w:before="0" w:after="200" w:line="276"/>
-        <w:ind w:right="0" w:left="0" w:firstLine="0"/>
-        <w:jc w:val="left"/>
-        <w:rPr>
-          <w:rFonts w:ascii="맑은 고딕" w:hAnsi="맑은 고딕" w:cs="맑은 고딕" w:eastAsia="맑은 고딕"/>
-          <w:color w:val="auto"/>
-          <w:spacing w:val="0"/>
-          <w:position w:val="0"/>
-          <w:sz w:val="20"/>
-          <w:shd w:fill="auto" w:val="clear"/>
-        </w:rPr>
-      </w:pPr>
-    </w:p>
-    <w:p>
-      <w:pPr>
-        <w:spacing w:before="0" w:after="200" w:line="276"/>
-        <w:ind w:right="0" w:left="0" w:firstLine="0"/>
-        <w:jc w:val="left"/>
-        <w:rPr>
-          <w:rFonts w:ascii="맑은 고딕" w:hAnsi="맑은 고딕" w:cs="맑은 고딕" w:eastAsia="맑은 고딕"/>
-          <w:color w:val="auto"/>
-          <w:spacing w:val="0"/>
-          <w:position w:val="0"/>
-          <w:sz w:val="20"/>
-          <w:shd w:fill="auto" w:val="clear"/>
-        </w:rPr>
-      </w:pPr>
-      <w:r>
-        <w:rPr>
-          <w:rFonts w:ascii="맑은 고딕" w:hAnsi="맑은 고딕" w:cs="맑은 고딕" w:eastAsia="맑은 고딕"/>
-          <w:b/>
-          <w:color w:val="auto"/>
-          <w:spacing w:val="0"/>
-          <w:position w:val="0"/>
-          <w:sz w:val="20"/>
-          <w:shd w:fill="auto" w:val="clear"/>
-        </w:rPr>
         <w:t xml:space="preserve">Let me show you some pictures of the apartment.</w:t>
         <w:tab/>
-      </w:r>
-      <w:r>
-        <w:rPr>
-          <w:rFonts w:ascii="맑은 고딕" w:hAnsi="맑은 고딕" w:cs="맑은 고딕" w:eastAsia="맑은 고딕"/>
-          <w:b/>
-          <w:color w:val="auto"/>
-          <w:spacing w:val="0"/>
-          <w:position w:val="0"/>
-          <w:sz w:val="20"/>
-          <w:shd w:fill="auto" w:val="clear"/>
-        </w:rPr>
         <w:t xml:space="preserve">아파트 사진들 좀 보여드리겠습니다.</w:t>
       </w:r>
     </w:p>

</xml_diff>